<commit_message>
Modified the Componentes Document
</commit_message>
<xml_diff>
--- a/Documentation/5-Components Used.docx
+++ b/Documentation/5-Components Used.docx
@@ -696,7 +696,25 @@
           <w:sz w:val="22"/>
           <w:szCs w:val="22"/>
         </w:rPr>
-        <w:t xml:space="preserve"> Using file type</w:t>
+        <w:t xml:space="preserve"> Using </w:t>
+      </w:r>
+      <w:r>
+        <w:rPr>
+          <w:b w:val="0"/>
+          <w:bCs w:val="0"/>
+          <w:sz w:val="22"/>
+          <w:szCs w:val="22"/>
+        </w:rPr>
+        <w:t xml:space="preserve">Image </w:t>
+      </w:r>
+      <w:r>
+        <w:rPr>
+          <w:b w:val="0"/>
+          <w:bCs w:val="0"/>
+          <w:sz w:val="22"/>
+          <w:szCs w:val="22"/>
+        </w:rPr>
+        <w:t>type</w:t>
       </w:r>
       <w:r>
         <w:rPr>
@@ -839,7 +857,7 @@
           <w:sz w:val="22"/>
           <w:szCs w:val="22"/>
         </w:rPr>
-        <w:t>Obsservations</w:t>
+        <w:t>Observations</w:t>
       </w:r>
     </w:p>
     <w:p>

</xml_diff>